<commit_message>
working on daphnia lifetime parameters
</commit_message>
<xml_diff>
--- a/statslog.docx
+++ b/statslog.docx
@@ -108,13 +108,7 @@
                 <w:rPr>
                   <w:rFonts w:ascii="Cambria Math" w:hAnsi="Cambria Math"/>
                 </w:rPr>
-                <m:t>nh</m:t>
-              </m:r>
-              <m:r>
-                <w:rPr>
-                  <w:rFonts w:ascii="Cambria Math" w:hAnsi="Cambria Math"/>
-                </w:rPr>
-                <m:t>4</m:t>
+                <m:t>nh4</m:t>
               </m:r>
             </m:e>
           </m:d>
@@ -190,13 +184,7 @@
                 <w:rPr>
                   <w:rFonts w:ascii="Cambria Math" w:eastAsiaTheme="minorEastAsia" w:hAnsi="Cambria Math"/>
                 </w:rPr>
-                <m:t>nh</m:t>
-              </m:r>
-              <m:r>
-                <w:rPr>
-                  <w:rFonts w:ascii="Cambria Math" w:eastAsiaTheme="minorEastAsia" w:hAnsi="Cambria Math"/>
-                </w:rPr>
-                <m:t>4</m:t>
+                <m:t>nh4</m:t>
               </m:r>
             </m:e>
           </m:d>
@@ -237,13 +225,7 @@
                 <w:rPr>
                   <w:rFonts w:ascii="Cambria Math" w:eastAsiaTheme="minorEastAsia" w:hAnsi="Cambria Math"/>
                 </w:rPr>
-                <m:t>n</m:t>
-              </m:r>
-              <m:r>
-                <w:rPr>
-                  <w:rFonts w:ascii="Cambria Math" w:eastAsiaTheme="minorEastAsia" w:hAnsi="Cambria Math"/>
-                </w:rPr>
-                <m:t>h4</m:t>
+                <m:t>nh4</m:t>
               </m:r>
             </m:e>
           </m:d>
@@ -251,55 +233,13 @@
             <w:rPr>
               <w:rFonts w:ascii="Cambria Math" w:eastAsiaTheme="minorEastAsia" w:hAnsi="Cambria Math"/>
             </w:rPr>
-            <m:t>=(</m:t>
+            <m:t>=(t*nh4)/(</m:t>
           </m:r>
           <m:r>
             <w:rPr>
               <w:rFonts w:ascii="Cambria Math" w:eastAsiaTheme="minorEastAsia" w:hAnsi="Cambria Math"/>
             </w:rPr>
-            <m:t>t</m:t>
-          </m:r>
-          <m:r>
-            <w:rPr>
-              <w:rFonts w:ascii="Cambria Math" w:eastAsiaTheme="minorEastAsia" w:hAnsi="Cambria Math"/>
-            </w:rPr>
-            <m:t>*</m:t>
-          </m:r>
-          <m:r>
-            <w:rPr>
-              <w:rFonts w:ascii="Cambria Math" w:eastAsiaTheme="minorEastAsia" w:hAnsi="Cambria Math"/>
-            </w:rPr>
-            <m:t>nh</m:t>
-          </m:r>
-          <m:r>
-            <w:rPr>
-              <w:rFonts w:ascii="Cambria Math" w:eastAsiaTheme="minorEastAsia" w:hAnsi="Cambria Math"/>
-            </w:rPr>
-            <m:t>4)/(</m:t>
-          </m:r>
-          <m:r>
-            <w:rPr>
-              <w:rFonts w:ascii="Cambria Math" w:eastAsiaTheme="minorEastAsia" w:hAnsi="Cambria Math"/>
-            </w:rPr>
-            <m:t>h</m:t>
-          </m:r>
-          <m:r>
-            <w:rPr>
-              <w:rFonts w:ascii="Cambria Math" w:eastAsiaTheme="minorEastAsia" w:hAnsi="Cambria Math"/>
-            </w:rPr>
-            <m:t>+</m:t>
-          </m:r>
-          <m:r>
-            <w:rPr>
-              <w:rFonts w:ascii="Cambria Math" w:eastAsiaTheme="minorEastAsia" w:hAnsi="Cambria Math"/>
-            </w:rPr>
-            <m:t>n</m:t>
-          </m:r>
-          <m:r>
-            <w:rPr>
-              <w:rFonts w:ascii="Cambria Math" w:eastAsiaTheme="minorEastAsia" w:hAnsi="Cambria Math"/>
-            </w:rPr>
-            <m:t>h4)</m:t>
+            <m:t>h+nh4)</m:t>
           </m:r>
         </m:oMath>
       </m:oMathPara>
@@ -346,13 +286,7 @@
               <w:rPr>
                 <w:rFonts w:ascii="Cambria Math" w:eastAsiaTheme="minorEastAsia" w:hAnsi="Cambria Math"/>
               </w:rPr>
-              <m:t>n</m:t>
-            </m:r>
-            <m:r>
-              <w:rPr>
-                <w:rFonts w:ascii="Cambria Math" w:eastAsiaTheme="minorEastAsia" w:hAnsi="Cambria Math"/>
-              </w:rPr>
-              <m:t>h4</m:t>
+              <m:t>nh4</m:t>
             </m:r>
           </m:e>
         </m:d>
@@ -443,13 +377,7 @@
               <w:rPr>
                 <w:rFonts w:ascii="Cambria Math" w:eastAsiaTheme="minorEastAsia" w:hAnsi="Cambria Math"/>
               </w:rPr>
-              <m:t>n</m:t>
-            </m:r>
-            <m:r>
-              <w:rPr>
-                <w:rFonts w:ascii="Cambria Math" w:eastAsiaTheme="minorEastAsia" w:hAnsi="Cambria Math"/>
-              </w:rPr>
-              <m:t>h4</m:t>
+              <m:t>nh4</m:t>
             </m:r>
           </m:e>
         </m:d>
@@ -539,13 +467,7 @@
         <w:rPr>
           <w:rFonts w:eastAsiaTheme="minorEastAsia"/>
         </w:rPr>
-        <w:t xml:space="preserve"> is the </w:t>
-      </w:r>
-      <w:r>
-        <w:rPr>
-          <w:rFonts w:eastAsiaTheme="minorEastAsia"/>
-        </w:rPr>
-        <w:t xml:space="preserve">uptake rate of nh4, written as a saturating curve based on nh4 in the system and is multiplied by </w:t>
+        <w:t xml:space="preserve"> is the uptake rate of nh4, written as a saturating curve based on nh4 in the system and is multiplied by </w:t>
       </w:r>
       <w:proofErr w:type="spellStart"/>
       <w:r>
@@ -581,9 +503,208 @@
           <w:rFonts w:eastAsiaTheme="minorEastAsia"/>
         </w:rPr>
         <w:t xml:space="preserve">To fit: </w:t>
+      </w:r>
+    </w:p>
+    <w:p>
+      <w:pPr>
+        <w:rPr>
+          <w:rFonts w:eastAsiaTheme="minorEastAsia"/>
+        </w:rPr>
+      </w:pPr>
+    </w:p>
+    <w:p>
+      <w:pPr>
+        <w:rPr>
+          <w:rFonts w:eastAsiaTheme="minorEastAsia"/>
+        </w:rPr>
+      </w:pPr>
+      <w:r>
+        <w:rPr>
+          <w:rFonts w:eastAsiaTheme="minorEastAsia"/>
+        </w:rPr>
+        <w:t>April 30, 2019</w:t>
+      </w:r>
+    </w:p>
+    <w:p>
+      <w:pPr>
+        <w:rPr>
+          <w:rFonts w:eastAsiaTheme="minorEastAsia"/>
+        </w:rPr>
+      </w:pPr>
+      <w:r>
+        <w:rPr>
+          <w:rFonts w:eastAsiaTheme="minorEastAsia"/>
+        </w:rPr>
+        <w:t>Work on daphnia lifetime parameter fits (</w:t>
+      </w:r>
+      <w:proofErr w:type="spellStart"/>
+      <w:r>
+        <w:rPr>
+          <w:rFonts w:eastAsiaTheme="minorEastAsia"/>
+        </w:rPr>
+        <w:t>daph_lifetime_</w:t>
+      </w:r>
+      <w:proofErr w:type="gramStart"/>
+      <w:r>
+        <w:rPr>
+          <w:rFonts w:eastAsiaTheme="minorEastAsia"/>
+        </w:rPr>
+        <w:t>params.R</w:t>
+      </w:r>
+      <w:proofErr w:type="spellEnd"/>
+      <w:proofErr w:type="gramEnd"/>
+      <w:r>
+        <w:rPr>
+          <w:rFonts w:eastAsiaTheme="minorEastAsia"/>
+        </w:rPr>
+        <w:t>).</w:t>
+      </w:r>
+      <w:r>
+        <w:rPr>
+          <w:rFonts w:eastAsiaTheme="minorEastAsia"/>
+        </w:rPr>
+        <w:t xml:space="preserve"> All the experiments have constant food. </w:t>
       </w:r>
       <w:bookmarkStart w:id="0" w:name="_GoBack"/>
       <w:bookmarkEnd w:id="0"/>
+    </w:p>
+    <w:p>
+      <w:pPr>
+        <w:pStyle w:val="ListParagraph"/>
+        <w:numPr>
+          <w:ilvl w:val="0"/>
+          <w:numId w:val="2"/>
+        </w:numPr>
+        <w:rPr>
+          <w:rFonts w:eastAsiaTheme="minorEastAsia"/>
+        </w:rPr>
+      </w:pPr>
+      <w:r>
+        <w:rPr>
+          <w:rFonts w:eastAsiaTheme="minorEastAsia"/>
+        </w:rPr>
+        <w:t xml:space="preserve"> </w:t>
+      </w:r>
+      <w:r>
+        <w:rPr>
+          <w:rFonts w:eastAsiaTheme="minorEastAsia"/>
+        </w:rPr>
+        <w:t>I fit daily fecundity (lifetime divided by days as an adult) to a saturating curve and a sigmoidal curve- both with and without</w:t>
+      </w:r>
+      <w:r>
+        <w:rPr>
+          <w:rFonts w:eastAsiaTheme="minorEastAsia"/>
+        </w:rPr>
+        <w:t xml:space="preserve"> individuals who died quickly (thus had less than 1 baby). The </w:t>
+      </w:r>
+      <w:r>
+        <w:rPr>
+          <w:rFonts w:eastAsiaTheme="minorEastAsia"/>
+        </w:rPr>
+        <w:t>two curves (sigmoidal and saturating) look similar- sigmoidal just means the very first increases in chlorophyll from 0 aren’t</w:t>
+      </w:r>
+      <w:r>
+        <w:rPr>
+          <w:rFonts w:eastAsiaTheme="minorEastAsia"/>
+        </w:rPr>
+        <w:t xml:space="preserve"> the biggest change in rate of daily birth – which makes sense because no food to a tiny bit of food shouldn’t be where the biggest gains in reproduction occur.</w:t>
+      </w:r>
+      <w:r>
+        <w:rPr>
+          <w:rFonts w:eastAsiaTheme="minorEastAsia"/>
+        </w:rPr>
+        <w:t xml:space="preserve"> </w:t>
+      </w:r>
+      <w:r>
+        <w:rPr>
+          <w:rFonts w:eastAsiaTheme="minorEastAsia"/>
+        </w:rPr>
+        <w:t xml:space="preserve"> Used </w:t>
+      </w:r>
+      <w:proofErr w:type="spellStart"/>
+      <w:proofErr w:type="gramStart"/>
+      <w:r>
+        <w:rPr>
+          <w:rFonts w:eastAsiaTheme="minorEastAsia"/>
+        </w:rPr>
+        <w:t>nls</w:t>
+      </w:r>
+      <w:proofErr w:type="spellEnd"/>
+      <w:r>
+        <w:rPr>
+          <w:rFonts w:eastAsiaTheme="minorEastAsia"/>
+        </w:rPr>
+        <w:t>(</w:t>
+      </w:r>
+      <w:proofErr w:type="gramEnd"/>
+      <w:r>
+        <w:rPr>
+          <w:rFonts w:eastAsiaTheme="minorEastAsia"/>
+        </w:rPr>
+        <w:t xml:space="preserve">) to fit data. </w:t>
+      </w:r>
+      <w:r>
+        <w:rPr>
+          <w:rFonts w:eastAsiaTheme="minorEastAsia"/>
+        </w:rPr>
+        <w:t xml:space="preserve"> </w:t>
+      </w:r>
+      <w:r>
+        <w:rPr>
+          <w:rFonts w:eastAsiaTheme="minorEastAsia"/>
+        </w:rPr>
+        <w:t xml:space="preserve">The output of the model should just be the parameter for ode. </w:t>
+      </w:r>
+      <w:r>
+        <w:rPr>
+          <w:rFonts w:eastAsiaTheme="minorEastAsia"/>
+        </w:rPr>
+        <w:t xml:space="preserve"> </w:t>
+      </w:r>
+    </w:p>
+    <w:p>
+      <w:pPr>
+        <w:pStyle w:val="ListParagraph"/>
+        <w:rPr>
+          <w:rFonts w:eastAsiaTheme="minorEastAsia"/>
+        </w:rPr>
+      </w:pPr>
+    </w:p>
+    <w:p>
+      <w:pPr>
+        <w:pStyle w:val="ListParagraph"/>
+        <w:numPr>
+          <w:ilvl w:val="0"/>
+          <w:numId w:val="2"/>
+        </w:numPr>
+        <w:rPr>
+          <w:rFonts w:eastAsiaTheme="minorEastAsia"/>
+        </w:rPr>
+      </w:pPr>
+      <w:r>
+        <w:rPr>
+          <w:rFonts w:eastAsiaTheme="minorEastAsia"/>
+        </w:rPr>
+        <w:t xml:space="preserve">Set up to fit adult death parameters. </w:t>
+      </w:r>
+      <w:r>
+        <w:rPr>
+          <w:rFonts w:eastAsiaTheme="minorEastAsia"/>
+        </w:rPr>
+        <w:t xml:space="preserve"> Fit saturating curve to days from adulthood to death</w:t>
+      </w:r>
+      <w:r>
+        <w:rPr>
+          <w:rFonts w:eastAsiaTheme="minorEastAsia"/>
+        </w:rPr>
+        <w:t xml:space="preserve">. Want 1/saturating curve for death rate per day. </w:t>
+      </w:r>
+      <w:r>
+        <w:rPr>
+          <w:rFonts w:eastAsiaTheme="minorEastAsia"/>
+        </w:rPr>
+        <w:t xml:space="preserve"> </w:t>
+      </w:r>
     </w:p>
     <w:p/>
     <w:sectPr>
@@ -599,6 +720,95 @@
 <file path=word/numbering.xml><?xml version="1.0" encoding="utf-8"?>
 <w:numbering xmlns:wpc="http://schemas.microsoft.com/office/word/2010/wordprocessingCanvas" xmlns:cx="http://schemas.microsoft.com/office/drawing/2014/chartex" xmlns:cx1="http://schemas.microsoft.com/office/drawing/2015/9/8/chartex" xmlns:cx2="http://schemas.microsoft.com/office/drawing/2015/10/21/chartex" xmlns:cx3="http://schemas.microsoft.com/office/drawing/2016/5/9/chartex" xmlns:cx4="http://schemas.microsoft.com/office/drawing/2016/5/10/chartex" xmlns:cx5="http://schemas.microsoft.com/office/drawing/2016/5/11/chartex" xmlns:cx6="http://schemas.microsoft.com/office/drawing/2016/5/12/chartex" xmlns:cx7="http://schemas.microsoft.com/office/drawing/2016/5/13/chartex" xmlns:cx8="http://schemas.microsoft.com/office/drawing/2016/5/14/chartex" xmlns:mc="http://schemas.openxmlformats.org/markup-compatibility/2006" xmlns:aink="http://schemas.microsoft.com/office/drawing/2016/ink" xmlns:am3d="http://schemas.microsoft.com/office/drawing/2017/model3d" xmlns:o="urn:schemas-microsoft-com:office:office" xmlns:r="http://schemas.openxmlformats.org/officeDocument/2006/relationships" xmlns:m="http://schemas.openxmlformats.org/officeDocument/2006/math" xmlns:v="urn:schemas-microsoft-com:vml" xmlns:wp14="http://schemas.microsoft.com/office/word/2010/wordprocessingDrawing" xmlns:wp="http://schemas.openxmlformats.org/drawingml/2006/wordprocessingDrawing" xmlns:w10="urn:schemas-microsoft-com:office:word" xmlns:w="http://schemas.openxmlformats.org/wordprocessingml/2006/main" xmlns:w14="http://schemas.microsoft.com/office/word/2010/wordml" xmlns:w15="http://schemas.microsoft.com/office/word/2012/wordml" xmlns:w16cid="http://schemas.microsoft.com/office/word/2016/wordml/cid" xmlns:w16se="http://schemas.microsoft.com/office/word/2015/wordml/symex" xmlns:wpg="http://schemas.microsoft.com/office/word/2010/wordprocessingGroup" xmlns:wpi="http://schemas.microsoft.com/office/word/2010/wordprocessingInk" xmlns:wne="http://schemas.microsoft.com/office/word/2006/wordml" xmlns:wps="http://schemas.microsoft.com/office/word/2010/wordprocessingShape" mc:Ignorable="w14 w15 w16se w16cid wp14">
   <w:abstractNum w:abstractNumId="0" w15:restartNumberingAfterBreak="0">
+    <w:nsid w:val="24B60C68"/>
+    <w:multiLevelType w:val="hybridMultilevel"/>
+    <w:tmpl w:val="7EAC231C"/>
+    <w:lvl w:ilvl="0" w:tplc="1009000F">
+      <w:start w:val="1"/>
+      <w:numFmt w:val="decimal"/>
+      <w:lvlText w:val="%1."/>
+      <w:lvlJc w:val="left"/>
+      <w:pPr>
+        <w:ind w:left="720" w:hanging="360"/>
+      </w:pPr>
+      <w:rPr>
+        <w:rFonts w:hint="default"/>
+      </w:rPr>
+    </w:lvl>
+    <w:lvl w:ilvl="1" w:tplc="10090019" w:tentative="1">
+      <w:start w:val="1"/>
+      <w:numFmt w:val="lowerLetter"/>
+      <w:lvlText w:val="%2."/>
+      <w:lvlJc w:val="left"/>
+      <w:pPr>
+        <w:ind w:left="1440" w:hanging="360"/>
+      </w:pPr>
+    </w:lvl>
+    <w:lvl w:ilvl="2" w:tplc="1009001B" w:tentative="1">
+      <w:start w:val="1"/>
+      <w:numFmt w:val="lowerRoman"/>
+      <w:lvlText w:val="%3."/>
+      <w:lvlJc w:val="right"/>
+      <w:pPr>
+        <w:ind w:left="2160" w:hanging="180"/>
+      </w:pPr>
+    </w:lvl>
+    <w:lvl w:ilvl="3" w:tplc="1009000F" w:tentative="1">
+      <w:start w:val="1"/>
+      <w:numFmt w:val="decimal"/>
+      <w:lvlText w:val="%4."/>
+      <w:lvlJc w:val="left"/>
+      <w:pPr>
+        <w:ind w:left="2880" w:hanging="360"/>
+      </w:pPr>
+    </w:lvl>
+    <w:lvl w:ilvl="4" w:tplc="10090019" w:tentative="1">
+      <w:start w:val="1"/>
+      <w:numFmt w:val="lowerLetter"/>
+      <w:lvlText w:val="%5."/>
+      <w:lvlJc w:val="left"/>
+      <w:pPr>
+        <w:ind w:left="3600" w:hanging="360"/>
+      </w:pPr>
+    </w:lvl>
+    <w:lvl w:ilvl="5" w:tplc="1009001B" w:tentative="1">
+      <w:start w:val="1"/>
+      <w:numFmt w:val="lowerRoman"/>
+      <w:lvlText w:val="%6."/>
+      <w:lvlJc w:val="right"/>
+      <w:pPr>
+        <w:ind w:left="4320" w:hanging="180"/>
+      </w:pPr>
+    </w:lvl>
+    <w:lvl w:ilvl="6" w:tplc="1009000F" w:tentative="1">
+      <w:start w:val="1"/>
+      <w:numFmt w:val="decimal"/>
+      <w:lvlText w:val="%7."/>
+      <w:lvlJc w:val="left"/>
+      <w:pPr>
+        <w:ind w:left="5040" w:hanging="360"/>
+      </w:pPr>
+    </w:lvl>
+    <w:lvl w:ilvl="7" w:tplc="10090019" w:tentative="1">
+      <w:start w:val="1"/>
+      <w:numFmt w:val="lowerLetter"/>
+      <w:lvlText w:val="%8."/>
+      <w:lvlJc w:val="left"/>
+      <w:pPr>
+        <w:ind w:left="5760" w:hanging="360"/>
+      </w:pPr>
+    </w:lvl>
+    <w:lvl w:ilvl="8" w:tplc="1009001B" w:tentative="1">
+      <w:start w:val="1"/>
+      <w:numFmt w:val="lowerRoman"/>
+      <w:lvlText w:val="%9."/>
+      <w:lvlJc w:val="right"/>
+      <w:pPr>
+        <w:ind w:left="6480" w:hanging="180"/>
+      </w:pPr>
+    </w:lvl>
+  </w:abstractNum>
+  <w:abstractNum w:abstractNumId="1" w15:restartNumberingAfterBreak="0">
     <w:nsid w:val="74511804"/>
     <w:multiLevelType w:val="hybridMultilevel"/>
     <w:tmpl w:val="E954FB36"/>
@@ -688,6 +898,9 @@
     </w:lvl>
   </w:abstractNum>
   <w:num w:numId="1">
+    <w:abstractNumId w:val="1"/>
+  </w:num>
+  <w:num w:numId="2">
     <w:abstractNumId w:val="0"/>
   </w:num>
 </w:numbering>
@@ -816,6 +1029,7 @@
     <w:lsdException w:name="HTML Sample" w:semiHidden="1" w:unhideWhenUsed="1"/>
     <w:lsdException w:name="HTML Typewriter" w:semiHidden="1" w:unhideWhenUsed="1"/>
     <w:lsdException w:name="HTML Variable" w:semiHidden="1" w:unhideWhenUsed="1"/>
+    <w:lsdException w:name="Normal Table" w:semiHidden="1" w:unhideWhenUsed="1"/>
     <w:lsdException w:name="annotation subject" w:semiHidden="1" w:unhideWhenUsed="1"/>
     <w:lsdException w:name="No List" w:semiHidden="1" w:unhideWhenUsed="1"/>
     <w:lsdException w:name="Outline List 1" w:semiHidden="1" w:unhideWhenUsed="1"/>
@@ -862,8 +1076,10 @@
     <w:lsdException w:name="Table Subtle 2" w:semiHidden="1" w:unhideWhenUsed="1"/>
     <w:lsdException w:name="Table Web 1" w:semiHidden="1" w:unhideWhenUsed="1"/>
     <w:lsdException w:name="Table Web 2" w:semiHidden="1" w:unhideWhenUsed="1"/>
+    <w:lsdException w:name="Table Web 3" w:semiHidden="1" w:unhideWhenUsed="1"/>
     <w:lsdException w:name="Balloon Text" w:semiHidden="1" w:unhideWhenUsed="1"/>
     <w:lsdException w:name="Table Grid" w:uiPriority="39"/>
+    <w:lsdException w:name="Table Theme" w:semiHidden="1" w:unhideWhenUsed="1"/>
     <w:lsdException w:name="Placeholder Text" w:semiHidden="1"/>
     <w:lsdException w:name="No Spacing" w:uiPriority="1" w:qFormat="1"/>
     <w:lsdException w:name="Light Shading" w:uiPriority="60"/>

</xml_diff>

<commit_message>
actually make death density dependent
</commit_message>
<xml_diff>
--- a/statslog.docx
+++ b/statslog.docx
@@ -116,7 +116,25 @@
             <w:rPr>
               <w:rFonts w:ascii="Cambria Math" w:hAnsi="Cambria Math"/>
             </w:rPr>
-            <m:t>-chl*death</m:t>
+            <m:t>-chl*</m:t>
+          </m:r>
+          <m:r>
+            <w:rPr>
+              <w:rFonts w:ascii="Cambria Math" w:hAnsi="Cambria Math"/>
+            </w:rPr>
+            <m:t>f(</m:t>
+          </m:r>
+          <m:r>
+            <w:rPr>
+              <w:rFonts w:ascii="Cambria Math" w:hAnsi="Cambria Math"/>
+            </w:rPr>
+            <m:t>death</m:t>
+          </m:r>
+          <m:r>
+            <w:rPr>
+              <w:rFonts w:ascii="Cambria Math" w:hAnsi="Cambria Math"/>
+            </w:rPr>
+            <m:t>)</m:t>
           </m:r>
         </m:oMath>
       </m:oMathPara>
@@ -257,6 +275,7 @@
         <w:pStyle w:val="ListParagraph"/>
         <w:rPr>
           <w:rFonts w:eastAsiaTheme="minorEastAsia"/>
+          <w:iCs/>
         </w:rPr>
       </w:pPr>
       <w:r>
@@ -269,6 +288,8 @@
         <m:r>
           <w:rPr>
             <w:rFonts w:ascii="Cambria Math" w:eastAsiaTheme="minorEastAsia" w:hAnsi="Cambria Math"/>
+            <w:sz w:val="32"/>
+            <w:szCs w:val="32"/>
           </w:rPr>
           <m:t>g</m:t>
         </m:r>
@@ -278,6 +299,8 @@
               <w:rPr>
                 <w:rFonts w:ascii="Cambria Math" w:eastAsiaTheme="minorEastAsia" w:hAnsi="Cambria Math"/>
                 <w:i/>
+                <w:sz w:val="32"/>
+                <w:szCs w:val="32"/>
               </w:rPr>
             </m:ctrlPr>
           </m:dPr>
@@ -285,6 +308,8 @@
             <m:r>
               <w:rPr>
                 <w:rFonts w:ascii="Cambria Math" w:eastAsiaTheme="minorEastAsia" w:hAnsi="Cambria Math"/>
+                <w:sz w:val="32"/>
+                <w:szCs w:val="32"/>
               </w:rPr>
               <m:t>nh4</m:t>
             </m:r>
@@ -293,10 +318,117 @@
         <m:r>
           <w:rPr>
             <w:rFonts w:ascii="Cambria Math" w:eastAsiaTheme="minorEastAsia" w:hAnsi="Cambria Math"/>
+            <w:sz w:val="32"/>
+            <w:szCs w:val="32"/>
           </w:rPr>
-          <m:t>=(v*nh4)/(s+nh4)</m:t>
+          <m:t>=</m:t>
         </m:r>
+        <m:f>
+          <m:fPr>
+            <m:ctrlPr>
+              <w:rPr>
+                <w:rFonts w:ascii="Cambria Math" w:eastAsiaTheme="minorEastAsia" w:hAnsi="Cambria Math"/>
+                <w:i/>
+                <w:sz w:val="32"/>
+                <w:szCs w:val="32"/>
+              </w:rPr>
+            </m:ctrlPr>
+          </m:fPr>
+          <m:num>
+            <m:r>
+              <w:rPr>
+                <w:rFonts w:ascii="Cambria Math" w:eastAsiaTheme="minorEastAsia" w:hAnsi="Cambria Math"/>
+                <w:sz w:val="32"/>
+                <w:szCs w:val="32"/>
+              </w:rPr>
+              <m:t>v*nh4</m:t>
+            </m:r>
+          </m:num>
+          <m:den>
+            <m:r>
+              <w:rPr>
+                <w:rFonts w:ascii="Cambria Math" w:eastAsiaTheme="minorEastAsia" w:hAnsi="Cambria Math"/>
+                <w:sz w:val="32"/>
+                <w:szCs w:val="32"/>
+              </w:rPr>
+              <m:t>s+nh4</m:t>
+            </m:r>
+          </m:den>
+        </m:f>
       </m:oMath>
+    </w:p>
+    <w:p>
+      <w:pPr>
+        <w:rPr>
+          <w:rFonts w:eastAsiaTheme="minorEastAsia"/>
+        </w:rPr>
+      </w:pPr>
+      <m:oMathPara>
+        <m:oMath>
+          <m:r>
+            <w:rPr>
+              <w:rFonts w:ascii="Cambria Math" w:eastAsiaTheme="minorEastAsia" w:hAnsi="Cambria Math"/>
+            </w:rPr>
+            <m:t>f</m:t>
+          </m:r>
+          <m:d>
+            <m:dPr>
+              <m:ctrlPr>
+                <w:rPr>
+                  <w:rFonts w:ascii="Cambria Math" w:eastAsiaTheme="minorEastAsia" w:hAnsi="Cambria Math"/>
+                  <w:i/>
+                </w:rPr>
+              </m:ctrlPr>
+            </m:dPr>
+            <m:e>
+              <m:r>
+                <w:rPr>
+                  <w:rFonts w:ascii="Cambria Math" w:eastAsiaTheme="minorEastAsia" w:hAnsi="Cambria Math"/>
+                </w:rPr>
+                <m:t>death</m:t>
+              </m:r>
+            </m:e>
+          </m:d>
+          <m:r>
+            <w:rPr>
+              <w:rFonts w:ascii="Cambria Math" w:eastAsiaTheme="minorEastAsia" w:hAnsi="Cambria Math"/>
+            </w:rPr>
+            <m:t>=</m:t>
+          </m:r>
+          <m:f>
+            <m:fPr>
+              <m:ctrlPr>
+                <w:rPr>
+                  <w:rFonts w:ascii="Cambria Math" w:eastAsiaTheme="minorEastAsia" w:hAnsi="Cambria Math"/>
+                  <w:i/>
+                </w:rPr>
+              </m:ctrlPr>
+            </m:fPr>
+            <m:num>
+              <m:r>
+                <w:rPr>
+                  <w:rFonts w:ascii="Cambria Math" w:eastAsiaTheme="minorEastAsia" w:hAnsi="Cambria Math"/>
+                </w:rPr>
+                <m:t>death*chl</m:t>
+              </m:r>
+            </m:num>
+            <m:den>
+              <m:r>
+                <w:rPr>
+                  <w:rFonts w:ascii="Cambria Math" w:eastAsiaTheme="minorEastAsia" w:hAnsi="Cambria Math"/>
+                </w:rPr>
+                <m:t>d1+chl</m:t>
+              </m:r>
+            </m:den>
+          </m:f>
+          <m:r>
+            <w:rPr>
+              <w:rFonts w:ascii="Cambria Math" w:eastAsiaTheme="minorEastAsia" w:hAnsi="Cambria Math"/>
+            </w:rPr>
+            <w:tab/>
+          </m:r>
+        </m:oMath>
+      </m:oMathPara>
     </w:p>
     <w:p/>
     <w:p>
@@ -502,54 +634,46 @@
         <w:rPr>
           <w:rFonts w:eastAsiaTheme="minorEastAsia"/>
         </w:rPr>
-        <w:t xml:space="preserve">To fit: </w:t>
-      </w:r>
-    </w:p>
-    <w:p>
-      <w:pPr>
-        <w:rPr>
-          <w:rFonts w:eastAsiaTheme="minorEastAsia"/>
-        </w:rPr>
-      </w:pPr>
-    </w:p>
-    <w:p>
-      <w:pPr>
-        <w:rPr>
-          <w:rFonts w:eastAsiaTheme="minorEastAsia"/>
-        </w:rPr>
-      </w:pPr>
-      <w:r>
-        <w:rPr>
-          <w:rFonts w:eastAsiaTheme="minorEastAsia"/>
-        </w:rPr>
-        <w:t>April 30, 2019</w:t>
-      </w:r>
-    </w:p>
-    <w:p>
-      <w:pPr>
-        <w:rPr>
-          <w:rFonts w:eastAsiaTheme="minorEastAsia"/>
-        </w:rPr>
-      </w:pPr>
-      <w:r>
-        <w:rPr>
-          <w:rFonts w:eastAsiaTheme="minorEastAsia"/>
-        </w:rPr>
-        <w:t>Work on daphnia lifetime parameter fits (</w:t>
+        <w:t>May 5,</w:t>
+      </w:r>
+      <w:r>
+        <w:rPr>
+          <w:rFonts w:eastAsiaTheme="minorEastAsia"/>
+        </w:rPr>
+        <w:t xml:space="preserve"> 2019 </w:t>
+      </w:r>
+    </w:p>
+    <w:p>
+      <w:pPr>
+        <w:rPr>
+          <w:rFonts w:eastAsiaTheme="minorEastAsia"/>
+        </w:rPr>
+      </w:pPr>
+      <w:r>
+        <w:rPr>
+          <w:rFonts w:eastAsiaTheme="minorEastAsia"/>
+        </w:rPr>
+        <w:t>A</w:t>
+      </w:r>
+      <w:r>
+        <w:rPr>
+          <w:rFonts w:eastAsiaTheme="minorEastAsia"/>
+        </w:rPr>
+        <w:t>dded density dependent function for death</w:t>
+      </w:r>
+      <w:r>
+        <w:rPr>
+          <w:rFonts w:eastAsiaTheme="minorEastAsia"/>
+        </w:rPr>
+        <w:t xml:space="preserve"> based on looking at graph from </w:t>
       </w:r>
       <w:proofErr w:type="spellStart"/>
-      <w:r>
-        <w:rPr>
-          <w:rFonts w:eastAsiaTheme="minorEastAsia"/>
-        </w:rPr>
-        <w:t>daph_lifetime_</w:t>
-      </w:r>
       <w:proofErr w:type="gramStart"/>
       <w:r>
         <w:rPr>
           <w:rFonts w:eastAsiaTheme="minorEastAsia"/>
         </w:rPr>
-        <w:t>params.R</w:t>
+        <w:t>nls.feeding</w:t>
       </w:r>
       <w:proofErr w:type="spellEnd"/>
       <w:proofErr w:type="gramEnd"/>
@@ -557,6 +681,67 @@
         <w:rPr>
           <w:rFonts w:eastAsiaTheme="minorEastAsia"/>
         </w:rPr>
+        <w:t xml:space="preserve"> where the change in algae was dependent on </w:t>
+      </w:r>
+      <w:r>
+        <w:rPr>
+          <w:rFonts w:eastAsiaTheme="minorEastAsia"/>
+        </w:rPr>
+        <w:t xml:space="preserve">how much algae was present. Struggling to get the ode to fit with 2 latent parameters. </w:t>
+      </w:r>
+    </w:p>
+    <w:p>
+      <w:pPr>
+        <w:rPr>
+          <w:rFonts w:eastAsiaTheme="minorEastAsia"/>
+        </w:rPr>
+      </w:pPr>
+    </w:p>
+    <w:p>
+      <w:pPr>
+        <w:rPr>
+          <w:rFonts w:eastAsiaTheme="minorEastAsia"/>
+        </w:rPr>
+      </w:pPr>
+      <w:r>
+        <w:rPr>
+          <w:rFonts w:eastAsiaTheme="minorEastAsia"/>
+        </w:rPr>
+        <w:t>April 30, 2019</w:t>
+      </w:r>
+    </w:p>
+    <w:p>
+      <w:pPr>
+        <w:rPr>
+          <w:rFonts w:eastAsiaTheme="minorEastAsia"/>
+        </w:rPr>
+      </w:pPr>
+      <w:r>
+        <w:rPr>
+          <w:rFonts w:eastAsiaTheme="minorEastAsia"/>
+        </w:rPr>
+        <w:t>Work on daphnia lifetime parameter fits (</w:t>
+      </w:r>
+      <w:proofErr w:type="spellStart"/>
+      <w:r>
+        <w:rPr>
+          <w:rFonts w:eastAsiaTheme="minorEastAsia"/>
+        </w:rPr>
+        <w:t>daph_lifetime_</w:t>
+      </w:r>
+      <w:proofErr w:type="gramStart"/>
+      <w:r>
+        <w:rPr>
+          <w:rFonts w:eastAsiaTheme="minorEastAsia"/>
+        </w:rPr>
+        <w:t>params.R</w:t>
+      </w:r>
+      <w:proofErr w:type="spellEnd"/>
+      <w:proofErr w:type="gramEnd"/>
+      <w:r>
+        <w:rPr>
+          <w:rFonts w:eastAsiaTheme="minorEastAsia"/>
+        </w:rPr>
         <w:t>).</w:t>
       </w:r>
       <w:r>
@@ -565,8 +750,6 @@
         </w:rPr>
         <w:t xml:space="preserve"> All the experiments have constant food. </w:t>
       </w:r>
-      <w:bookmarkStart w:id="0" w:name="_GoBack"/>
-      <w:bookmarkEnd w:id="0"/>
     </w:p>
     <w:p>
       <w:pPr>
@@ -607,7 +790,14 @@
         <w:rPr>
           <w:rFonts w:eastAsiaTheme="minorEastAsia"/>
         </w:rPr>
-        <w:t xml:space="preserve"> the biggest change in rate of daily birth – which makes sense because no food to a tiny bit of food shouldn’t be where the biggest gains in reproduction occur.</w:t>
+        <w:t xml:space="preserve"> the biggest change in rate of daily birth – which makes sense because </w:t>
+      </w:r>
+      <w:r>
+        <w:rPr>
+          <w:rFonts w:eastAsiaTheme="minorEastAsia"/>
+        </w:rPr>
+        <w:lastRenderedPageBreak/>
+        <w:t>no food to a tiny bit of food shouldn’t be where the biggest gains in reproduction occur.</w:t>
       </w:r>
       <w:r>
         <w:rPr>
@@ -705,6 +895,62 @@
         </w:rPr>
         <w:t xml:space="preserve"> </w:t>
       </w:r>
+    </w:p>
+    <w:p>
+      <w:pPr>
+        <w:pStyle w:val="ListParagraph"/>
+        <w:rPr>
+          <w:rFonts w:eastAsiaTheme="minorEastAsia"/>
+        </w:rPr>
+      </w:pPr>
+    </w:p>
+    <w:p>
+      <w:pPr>
+        <w:pStyle w:val="ListParagraph"/>
+        <w:numPr>
+          <w:ilvl w:val="1"/>
+          <w:numId w:val="2"/>
+        </w:numPr>
+        <w:rPr>
+          <w:rFonts w:eastAsiaTheme="minorEastAsia"/>
+        </w:rPr>
+      </w:pPr>
+      <w:r>
+        <w:rPr>
+          <w:rFonts w:eastAsiaTheme="minorEastAsia"/>
+        </w:rPr>
+        <w:t xml:space="preserve">Forced the intercept through 0- makes an extremely sharp increase in death rate between my lowest </w:t>
+      </w:r>
+      <w:proofErr w:type="spellStart"/>
+      <w:r>
+        <w:rPr>
+          <w:rFonts w:eastAsiaTheme="minorEastAsia"/>
+        </w:rPr>
+        <w:t>chl</w:t>
+      </w:r>
+      <w:proofErr w:type="spellEnd"/>
+      <w:r>
+        <w:rPr>
+          <w:rFonts w:eastAsiaTheme="minorEastAsia"/>
+        </w:rPr>
+        <w:t xml:space="preserve"> measured and 0 </w:t>
+      </w:r>
+      <w:proofErr w:type="spellStart"/>
+      <w:r>
+        <w:rPr>
+          <w:rFonts w:eastAsiaTheme="minorEastAsia"/>
+        </w:rPr>
+        <w:t>chl</w:t>
+      </w:r>
+      <w:proofErr w:type="spellEnd"/>
+      <w:r>
+        <w:rPr>
+          <w:rFonts w:eastAsiaTheme="minorEastAsia"/>
+        </w:rPr>
+        <w:t xml:space="preserve">, which may not be good. Will likely need starvation data from literature </w:t>
+      </w:r>
+      <w:bookmarkStart w:id="0" w:name="_GoBack"/>
+      <w:bookmarkEnd w:id="0"/>
     </w:p>
     <w:p/>
     <w:sectPr>
@@ -735,7 +981,7 @@
         <w:rFonts w:hint="default"/>
       </w:rPr>
     </w:lvl>
-    <w:lvl w:ilvl="1" w:tplc="10090019" w:tentative="1">
+    <w:lvl w:ilvl="1" w:tplc="10090019">
       <w:start w:val="1"/>
       <w:numFmt w:val="lowerLetter"/>
       <w:lvlText w:val="%2."/>

</xml_diff>

<commit_message>
clean up and catch up
</commit_message>
<xml_diff>
--- a/statslog.docx
+++ b/statslog.docx
@@ -11,7 +11,6 @@
       <w:r>
         <w:t>Starting on April 29</w:t>
       </w:r>
-      <w:proofErr w:type="gramStart"/>
       <w:r>
         <w:rPr>
           <w:vertAlign w:val="superscript"/>
@@ -19,11 +18,7 @@
         <w:t>th</w:t>
       </w:r>
       <w:r>
-        <w:t xml:space="preserve"> ,</w:t>
-      </w:r>
-      <w:proofErr w:type="gramEnd"/>
-      <w:r>
-        <w:t xml:space="preserve"> 2019. Some parameter estimation has already begun. </w:t>
+        <w:t xml:space="preserve"> , 2019. Some parameter estimation has already begun. </w:t>
       </w:r>
     </w:p>
     <w:p/>
@@ -116,25 +111,7 @@
             <w:rPr>
               <w:rFonts w:ascii="Cambria Math" w:hAnsi="Cambria Math"/>
             </w:rPr>
-            <m:t>-chl*</m:t>
-          </m:r>
-          <m:r>
-            <w:rPr>
-              <w:rFonts w:ascii="Cambria Math" w:hAnsi="Cambria Math"/>
-            </w:rPr>
-            <m:t>f(</m:t>
-          </m:r>
-          <m:r>
-            <w:rPr>
-              <w:rFonts w:ascii="Cambria Math" w:hAnsi="Cambria Math"/>
-            </w:rPr>
-            <m:t>death</m:t>
-          </m:r>
-          <m:r>
-            <w:rPr>
-              <w:rFonts w:ascii="Cambria Math" w:hAnsi="Cambria Math"/>
-            </w:rPr>
-            <m:t>)</m:t>
+            <m:t>-chl*f(death)</m:t>
           </m:r>
         </m:oMath>
       </m:oMathPara>
@@ -421,12 +398,6 @@
               </m:r>
             </m:den>
           </m:f>
-          <m:r>
-            <w:rPr>
-              <w:rFonts w:ascii="Cambria Math" w:eastAsiaTheme="minorEastAsia" w:hAnsi="Cambria Math"/>
-            </w:rPr>
-            <w:tab/>
-          </m:r>
         </m:oMath>
       </m:oMathPara>
     </w:p>
@@ -437,14 +408,9 @@
       </w:r>
       <w:proofErr w:type="spellStart"/>
       <w:r>
-        <w:t>nutrient_</w:t>
-      </w:r>
-      <w:proofErr w:type="gramStart"/>
-      <w:r>
-        <w:t>air.R</w:t>
+        <w:t>nutrient_air.R</w:t>
       </w:r>
       <w:proofErr w:type="spellEnd"/>
-      <w:proofErr w:type="gramEnd"/>
       <w:r>
         <w:t xml:space="preserve">”. </w:t>
       </w:r>
@@ -454,19 +420,11 @@
         <w:t xml:space="preserve">Parameters to be estimated are </w:t>
       </w:r>
       <w:proofErr w:type="spellStart"/>
-      <w:proofErr w:type="gramStart"/>
       <w:r>
         <w:rPr>
           <w:i/>
         </w:rPr>
-        <w:t>t,h</w:t>
-      </w:r>
-      <w:proofErr w:type="gramEnd"/>
-      <w:r>
-        <w:rPr>
-          <w:i/>
-        </w:rPr>
-        <w:t>,v,s</w:t>
+        <w:t>t,h,v,s</w:t>
       </w:r>
       <w:proofErr w:type="spellEnd"/>
       <w:r>
@@ -518,21 +476,7 @@
         <w:rPr>
           <w:rFonts w:eastAsiaTheme="minorEastAsia"/>
         </w:rPr>
-        <w:t xml:space="preserve"> is the </w:t>
-      </w:r>
-      <w:proofErr w:type="gramStart"/>
-      <w:r>
-        <w:rPr>
-          <w:rFonts w:eastAsiaTheme="minorEastAsia"/>
-        </w:rPr>
-        <w:t>growth  rate</w:t>
-      </w:r>
-      <w:proofErr w:type="gramEnd"/>
-      <w:r>
-        <w:rPr>
-          <w:rFonts w:eastAsiaTheme="minorEastAsia"/>
-        </w:rPr>
-        <w:t xml:space="preserve"> of </w:t>
+        <w:t xml:space="preserve"> is the growth  rate of </w:t>
       </w:r>
       <w:proofErr w:type="spellStart"/>
       <w:r>
@@ -613,16 +557,8 @@
         <w:rPr>
           <w:rFonts w:eastAsiaTheme="minorEastAsia"/>
         </w:rPr>
-        <w:t xml:space="preserve"> because uptake is proportional to how much algae is in the </w:t>
-      </w:r>
-      <w:proofErr w:type="gramStart"/>
-      <w:r>
-        <w:rPr>
-          <w:rFonts w:eastAsiaTheme="minorEastAsia"/>
-        </w:rPr>
-        <w:t>system.</w:t>
-      </w:r>
-      <w:proofErr w:type="gramEnd"/>
+        <w:t xml:space="preserve"> because uptake is proportional to how much algae is in the system.</w:t>
+      </w:r>
     </w:p>
     <w:p>
       <w:pPr>
@@ -668,7 +604,6 @@
         <w:t xml:space="preserve"> based on looking at graph from </w:t>
       </w:r>
       <w:proofErr w:type="spellStart"/>
-      <w:proofErr w:type="gramStart"/>
       <w:r>
         <w:rPr>
           <w:rFonts w:eastAsiaTheme="minorEastAsia"/>
@@ -676,7 +611,6 @@
         <w:t>nls.feeding</w:t>
       </w:r>
       <w:proofErr w:type="spellEnd"/>
-      <w:proofErr w:type="gramEnd"/>
       <w:r>
         <w:rPr>
           <w:rFonts w:eastAsiaTheme="minorEastAsia"/>
@@ -696,6 +630,333 @@
           <w:rFonts w:eastAsiaTheme="minorEastAsia"/>
         </w:rPr>
       </w:pPr>
+      <w:r>
+        <w:rPr>
+          <w:rFonts w:eastAsiaTheme="minorEastAsia"/>
+        </w:rPr>
+        <w:t>May 30, 2019</w:t>
+      </w:r>
+    </w:p>
+    <w:p>
+      <w:pPr>
+        <w:rPr>
+          <w:rFonts w:eastAsiaTheme="minorEastAsia"/>
+        </w:rPr>
+      </w:pPr>
+      <w:r>
+        <w:rPr>
+          <w:rFonts w:eastAsiaTheme="minorEastAsia"/>
+        </w:rPr>
+        <w:t>Changed death term of chlorophyll to a quadratic density dependent death</w:t>
+      </w:r>
+    </w:p>
+    <w:p>
+      <w:pPr>
+        <w:rPr>
+          <w:rFonts w:eastAsiaTheme="minorEastAsia"/>
+        </w:rPr>
+      </w:pPr>
+      <w:r>
+        <w:rPr>
+          <w:rFonts w:eastAsiaTheme="minorEastAsia"/>
+        </w:rPr>
+        <w:t xml:space="preserve">Death = death1 * </w:t>
+      </w:r>
+      <w:proofErr w:type="spellStart"/>
+      <w:r>
+        <w:rPr>
+          <w:rFonts w:eastAsiaTheme="minorEastAsia"/>
+        </w:rPr>
+        <w:t>chl</w:t>
+      </w:r>
+      <w:proofErr w:type="spellEnd"/>
+      <w:r>
+        <w:rPr>
+          <w:rFonts w:eastAsiaTheme="minorEastAsia"/>
+        </w:rPr>
+        <w:t xml:space="preserve"> + death2*chl2</w:t>
+      </w:r>
+    </w:p>
+    <w:p>
+      <w:pPr>
+        <w:rPr>
+          <w:rFonts w:eastAsiaTheme="minorEastAsia"/>
+        </w:rPr>
+      </w:pPr>
+      <w:r>
+        <w:rPr>
+          <w:rFonts w:eastAsiaTheme="minorEastAsia"/>
+        </w:rPr>
+        <w:t xml:space="preserve">Re-parameterized saturating functions so now read: </w:t>
+      </w:r>
+    </w:p>
+    <w:p>
+      <w:pPr>
+        <w:rPr>
+          <w:rFonts w:eastAsiaTheme="minorEastAsia"/>
+          <w:sz w:val="32"/>
+          <w:szCs w:val="32"/>
+        </w:rPr>
+      </w:pPr>
+      <m:oMathPara>
+        <m:oMath>
+          <m:r>
+            <w:rPr>
+              <w:rFonts w:ascii="Cambria Math" w:eastAsiaTheme="minorEastAsia" w:hAnsi="Cambria Math"/>
+              <w:sz w:val="32"/>
+              <w:szCs w:val="32"/>
+            </w:rPr>
+            <m:t>g</m:t>
+          </m:r>
+          <m:d>
+            <m:dPr>
+              <m:ctrlPr>
+                <w:rPr>
+                  <w:rFonts w:ascii="Cambria Math" w:eastAsiaTheme="minorEastAsia" w:hAnsi="Cambria Math"/>
+                  <w:i/>
+                  <w:sz w:val="32"/>
+                  <w:szCs w:val="32"/>
+                </w:rPr>
+              </m:ctrlPr>
+            </m:dPr>
+            <m:e>
+              <m:r>
+                <w:rPr>
+                  <w:rFonts w:ascii="Cambria Math" w:eastAsiaTheme="minorEastAsia" w:hAnsi="Cambria Math"/>
+                  <w:sz w:val="32"/>
+                  <w:szCs w:val="32"/>
+                </w:rPr>
+                <m:t>nh4</m:t>
+              </m:r>
+            </m:e>
+          </m:d>
+          <m:r>
+            <w:rPr>
+              <w:rFonts w:ascii="Cambria Math" w:eastAsiaTheme="minorEastAsia" w:hAnsi="Cambria Math"/>
+              <w:sz w:val="32"/>
+              <w:szCs w:val="32"/>
+            </w:rPr>
+            <m:t>=</m:t>
+          </m:r>
+          <m:r>
+            <w:rPr>
+              <w:rFonts w:ascii="Cambria Math" w:eastAsiaTheme="minorEastAsia" w:hAnsi="Cambria Math"/>
+              <w:sz w:val="32"/>
+              <w:szCs w:val="32"/>
+            </w:rPr>
+            <m:t>alpha</m:t>
+          </m:r>
+          <m:r>
+            <w:rPr>
+              <w:rFonts w:ascii="Cambria Math" w:eastAsiaTheme="minorEastAsia" w:hAnsi="Cambria Math"/>
+              <w:sz w:val="32"/>
+              <w:szCs w:val="32"/>
+            </w:rPr>
+            <m:t>*nh4</m:t>
+          </m:r>
+          <m:r>
+            <w:rPr>
+              <w:rFonts w:ascii="Cambria Math" w:eastAsiaTheme="minorEastAsia" w:hAnsi="Cambria Math"/>
+              <w:sz w:val="32"/>
+              <w:szCs w:val="32"/>
+            </w:rPr>
+            <m:t>*</m:t>
+          </m:r>
+          <m:f>
+            <m:fPr>
+              <m:ctrlPr>
+                <w:rPr>
+                  <w:rFonts w:ascii="Cambria Math" w:eastAsiaTheme="minorEastAsia" w:hAnsi="Cambria Math"/>
+                  <w:i/>
+                  <w:sz w:val="32"/>
+                  <w:szCs w:val="32"/>
+                </w:rPr>
+              </m:ctrlPr>
+            </m:fPr>
+            <m:num>
+              <m:r>
+                <w:rPr>
+                  <w:rFonts w:ascii="Cambria Math" w:eastAsiaTheme="minorEastAsia" w:hAnsi="Cambria Math"/>
+                  <w:sz w:val="32"/>
+                  <w:szCs w:val="32"/>
+                </w:rPr>
+                <m:t>omega</m:t>
+              </m:r>
+            </m:num>
+            <m:den>
+              <m:r>
+                <w:rPr>
+                  <w:rFonts w:ascii="Cambria Math" w:eastAsiaTheme="minorEastAsia" w:hAnsi="Cambria Math"/>
+                  <w:sz w:val="32"/>
+                  <w:szCs w:val="32"/>
+                </w:rPr>
+                <m:t>(omega+nh4)</m:t>
+              </m:r>
+            </m:den>
+          </m:f>
+        </m:oMath>
+      </m:oMathPara>
+    </w:p>
+    <w:p>
+      <w:pPr>
+        <w:rPr>
+          <w:rFonts w:ascii="Times New Roman" w:eastAsiaTheme="minorEastAsia" w:hAnsi="Times New Roman" w:cs="Times New Roman"/>
+          <w:sz w:val="24"/>
+          <w:szCs w:val="24"/>
+        </w:rPr>
+      </w:pPr>
+      <w:r>
+        <w:rPr>
+          <w:rFonts w:ascii="Times New Roman" w:eastAsiaTheme="minorEastAsia" w:hAnsi="Times New Roman" w:cs="Times New Roman"/>
+          <w:sz w:val="24"/>
+          <w:szCs w:val="24"/>
+        </w:rPr>
+        <w:lastRenderedPageBreak/>
+        <w:t xml:space="preserve">Changed constant of loss of ammonium to one number- still found in </w:t>
+      </w:r>
+      <w:r>
+        <w:rPr>
+          <w:rFonts w:ascii="Times New Roman" w:eastAsiaTheme="minorEastAsia" w:hAnsi="Times New Roman" w:cs="Times New Roman"/>
+          <w:sz w:val="24"/>
+          <w:szCs w:val="24"/>
+        </w:rPr>
+        <w:t>“</w:t>
+      </w:r>
+      <w:proofErr w:type="spellStart"/>
+      <w:r>
+        <w:rPr>
+          <w:rFonts w:ascii="Times New Roman" w:eastAsiaTheme="minorEastAsia" w:hAnsi="Times New Roman" w:cs="Times New Roman"/>
+          <w:sz w:val="24"/>
+          <w:szCs w:val="24"/>
+        </w:rPr>
+        <w:t>nutrient_air.R</w:t>
+      </w:r>
+      <w:proofErr w:type="spellEnd"/>
+      <w:r>
+        <w:rPr>
+          <w:rFonts w:ascii="Times New Roman" w:eastAsiaTheme="minorEastAsia" w:hAnsi="Times New Roman" w:cs="Times New Roman"/>
+          <w:sz w:val="24"/>
+          <w:szCs w:val="24"/>
+        </w:rPr>
+        <w:t>”- because now there is a slope over time which is a rate- it appears to be fairly constant with starting value (so this is what I have assumed</w:t>
+      </w:r>
+      <w:r>
+        <w:rPr>
+          <w:rFonts w:ascii="Times New Roman" w:eastAsiaTheme="minorEastAsia" w:hAnsi="Times New Roman" w:cs="Times New Roman"/>
+          <w:sz w:val="24"/>
+          <w:szCs w:val="24"/>
+        </w:rPr>
+        <w:t xml:space="preserve">). It must be multiplied by </w:t>
+      </w:r>
+      <w:r>
+        <w:rPr>
+          <w:rFonts w:ascii="Times New Roman" w:eastAsiaTheme="minorEastAsia" w:hAnsi="Times New Roman" w:cs="Times New Roman"/>
+          <w:i/>
+          <w:sz w:val="24"/>
+          <w:szCs w:val="24"/>
+        </w:rPr>
+        <w:t>Nh4</w:t>
+      </w:r>
+      <w:r>
+        <w:rPr>
+          <w:rFonts w:ascii="Times New Roman" w:eastAsiaTheme="minorEastAsia" w:hAnsi="Times New Roman" w:cs="Times New Roman"/>
+          <w:sz w:val="24"/>
+          <w:szCs w:val="24"/>
+        </w:rPr>
+        <w:t xml:space="preserve"> because it isn’t constant loss but proportional loss.  So equation now reads</w:t>
+      </w:r>
+    </w:p>
+    <w:p>
+      <w:pPr>
+        <w:pStyle w:val="ListParagraph"/>
+        <w:rPr>
+          <w:rFonts w:eastAsiaTheme="minorEastAsia"/>
+        </w:rPr>
+      </w:pPr>
+      <m:oMathPara>
+        <m:oMath>
+          <m:f>
+            <m:fPr>
+              <m:ctrlPr>
+                <w:rPr>
+                  <w:rFonts w:ascii="Cambria Math" w:eastAsiaTheme="minorEastAsia" w:hAnsi="Cambria Math"/>
+                  <w:i/>
+                </w:rPr>
+              </m:ctrlPr>
+            </m:fPr>
+            <m:num>
+              <m:r>
+                <w:rPr>
+                  <w:rFonts w:ascii="Cambria Math" w:eastAsiaTheme="minorEastAsia" w:hAnsi="Cambria Math"/>
+                </w:rPr>
+                <m:t>dnh4</m:t>
+              </m:r>
+            </m:num>
+            <m:den>
+              <m:r>
+                <w:rPr>
+                  <w:rFonts w:ascii="Cambria Math" w:eastAsiaTheme="minorEastAsia" w:hAnsi="Cambria Math"/>
+                </w:rPr>
+                <m:t>dt</m:t>
+              </m:r>
+            </m:den>
+          </m:f>
+          <m:r>
+            <w:rPr>
+              <w:rFonts w:ascii="Cambria Math" w:eastAsiaTheme="minorEastAsia" w:hAnsi="Cambria Math"/>
+            </w:rPr>
+            <m:t>= -chl*g</m:t>
+          </m:r>
+          <m:d>
+            <m:dPr>
+              <m:ctrlPr>
+                <w:rPr>
+                  <w:rFonts w:ascii="Cambria Math" w:eastAsiaTheme="minorEastAsia" w:hAnsi="Cambria Math"/>
+                  <w:i/>
+                </w:rPr>
+              </m:ctrlPr>
+            </m:dPr>
+            <m:e>
+              <m:r>
+                <w:rPr>
+                  <w:rFonts w:ascii="Cambria Math" w:eastAsiaTheme="minorEastAsia" w:hAnsi="Cambria Math"/>
+                </w:rPr>
+                <m:t>nh4</m:t>
+              </m:r>
+            </m:e>
+          </m:d>
+          <m:r>
+            <w:rPr>
+              <w:rFonts w:ascii="Cambria Math" w:eastAsiaTheme="minorEastAsia" w:hAnsi="Cambria Math"/>
+            </w:rPr>
+            <m:t>-C1</m:t>
+          </m:r>
+          <m:r>
+            <w:rPr>
+              <w:rFonts w:ascii="Cambria Math" w:eastAsiaTheme="minorEastAsia" w:hAnsi="Cambria Math"/>
+            </w:rPr>
+            <m:t>*nh4</m:t>
+          </m:r>
+        </m:oMath>
+      </m:oMathPara>
+    </w:p>
+    <w:p>
+      <w:pPr>
+        <w:rPr>
+          <w:rFonts w:ascii="Times New Roman" w:eastAsiaTheme="minorEastAsia" w:hAnsi="Times New Roman" w:cs="Times New Roman"/>
+          <w:sz w:val="24"/>
+          <w:szCs w:val="24"/>
+        </w:rPr>
+      </w:pPr>
+      <w:bookmarkStart w:id="0" w:name="_GoBack"/>
+      <w:bookmarkEnd w:id="0"/>
+    </w:p>
+    <w:p>
+      <w:pPr>
+        <w:rPr>
+          <w:rFonts w:eastAsiaTheme="minorEastAsia"/>
+        </w:rPr>
+      </w:pPr>
     </w:p>
     <w:p>
       <w:pPr>
@@ -727,17 +988,9 @@
         <w:rPr>
           <w:rFonts w:eastAsiaTheme="minorEastAsia"/>
         </w:rPr>
-        <w:t>daph_lifetime_</w:t>
-      </w:r>
-      <w:proofErr w:type="gramStart"/>
-      <w:r>
-        <w:rPr>
-          <w:rFonts w:eastAsiaTheme="minorEastAsia"/>
-        </w:rPr>
-        <w:t>params.R</w:t>
+        <w:t>daph_lifetime_params.R</w:t>
       </w:r>
       <w:proofErr w:type="spellEnd"/>
-      <w:proofErr w:type="gramEnd"/>
       <w:r>
         <w:rPr>
           <w:rFonts w:eastAsiaTheme="minorEastAsia"/>
@@ -790,14 +1043,7 @@
         <w:rPr>
           <w:rFonts w:eastAsiaTheme="minorEastAsia"/>
         </w:rPr>
-        <w:t xml:space="preserve"> the biggest change in rate of daily birth – which makes sense because </w:t>
-      </w:r>
-      <w:r>
-        <w:rPr>
-          <w:rFonts w:eastAsiaTheme="minorEastAsia"/>
-        </w:rPr>
-        <w:lastRenderedPageBreak/>
-        <w:t>no food to a tiny bit of food shouldn’t be where the biggest gains in reproduction occur.</w:t>
+        <w:t xml:space="preserve"> the biggest change in rate of daily birth – which makes sense because no food to a tiny bit of food shouldn’t be where the biggest gains in reproduction occur.</w:t>
       </w:r>
       <w:r>
         <w:rPr>
@@ -812,7 +1058,6 @@
         <w:t xml:space="preserve"> Used </w:t>
       </w:r>
       <w:proofErr w:type="spellStart"/>
-      <w:proofErr w:type="gramStart"/>
       <w:r>
         <w:rPr>
           <w:rFonts w:eastAsiaTheme="minorEastAsia"/>
@@ -824,14 +1069,7 @@
         <w:rPr>
           <w:rFonts w:eastAsiaTheme="minorEastAsia"/>
         </w:rPr>
-        <w:t>(</w:t>
-      </w:r>
-      <w:proofErr w:type="gramEnd"/>
-      <w:r>
-        <w:rPr>
-          <w:rFonts w:eastAsiaTheme="minorEastAsia"/>
-        </w:rPr>
-        <w:t xml:space="preserve">) to fit data. </w:t>
+        <w:t xml:space="preserve">() to fit data. </w:t>
       </w:r>
       <w:r>
         <w:rPr>
@@ -949,8 +1187,6 @@
         </w:rPr>
         <w:t xml:space="preserve">, which may not be good. Will likely need starvation data from literature </w:t>
       </w:r>
-      <w:bookmarkStart w:id="0" w:name="_GoBack"/>
-      <w:bookmarkEnd w:id="0"/>
     </w:p>
     <w:p/>
     <w:sectPr>
@@ -961,6 +1197,56 @@
     </w:sectPr>
   </w:body>
 </w:document>
+</file>
+
+<file path=word/endnotes.xml><?xml version="1.0" encoding="utf-8"?>
+<w:endnotes xmlns:wpc="http://schemas.microsoft.com/office/word/2010/wordprocessingCanvas" xmlns:cx="http://schemas.microsoft.com/office/drawing/2014/chartex" xmlns:cx1="http://schemas.microsoft.com/office/drawing/2015/9/8/chartex" xmlns:cx2="http://schemas.microsoft.com/office/drawing/2015/10/21/chartex" xmlns:cx3="http://schemas.microsoft.com/office/drawing/2016/5/9/chartex" xmlns:cx4="http://schemas.microsoft.com/office/drawing/2016/5/10/chartex" xmlns:cx5="http://schemas.microsoft.com/office/drawing/2016/5/11/chartex" xmlns:cx6="http://schemas.microsoft.com/office/drawing/2016/5/12/chartex" xmlns:cx7="http://schemas.microsoft.com/office/drawing/2016/5/13/chartex" xmlns:cx8="http://schemas.microsoft.com/office/drawing/2016/5/14/chartex" xmlns:mc="http://schemas.openxmlformats.org/markup-compatibility/2006" xmlns:aink="http://schemas.microsoft.com/office/drawing/2016/ink" xmlns:am3d="http://schemas.microsoft.com/office/drawing/2017/model3d" xmlns:o="urn:schemas-microsoft-com:office:office" xmlns:r="http://schemas.openxmlformats.org/officeDocument/2006/relationships" xmlns:m="http://schemas.openxmlformats.org/officeDocument/2006/math" xmlns:v="urn:schemas-microsoft-com:vml" xmlns:wp14="http://schemas.microsoft.com/office/word/2010/wordprocessingDrawing" xmlns:wp="http://schemas.openxmlformats.org/drawingml/2006/wordprocessingDrawing" xmlns:w10="urn:schemas-microsoft-com:office:word" xmlns:w="http://schemas.openxmlformats.org/wordprocessingml/2006/main" xmlns:w14="http://schemas.microsoft.com/office/word/2010/wordml" xmlns:w15="http://schemas.microsoft.com/office/word/2012/wordml" xmlns:w16cid="http://schemas.microsoft.com/office/word/2016/wordml/cid" xmlns:w16se="http://schemas.microsoft.com/office/word/2015/wordml/symex" xmlns:wpg="http://schemas.microsoft.com/office/word/2010/wordprocessingGroup" xmlns:wpi="http://schemas.microsoft.com/office/word/2010/wordprocessingInk" xmlns:wne="http://schemas.microsoft.com/office/word/2006/wordml" xmlns:wps="http://schemas.microsoft.com/office/word/2010/wordprocessingShape" mc:Ignorable="w14 w15 w16se w16cid wp14">
+  <w:endnote w:type="separator" w:id="-1">
+    <w:p>
+      <w:pPr>
+        <w:spacing w:after="0" w:line="240" w:lineRule="auto"/>
+      </w:pPr>
+      <w:r>
+        <w:separator/>
+      </w:r>
+    </w:p>
+  </w:endnote>
+  <w:endnote w:type="continuationSeparator" w:id="0">
+    <w:p>
+      <w:pPr>
+        <w:spacing w:after="0" w:line="240" w:lineRule="auto"/>
+      </w:pPr>
+      <w:r>
+        <w:continuationSeparator/>
+      </w:r>
+    </w:p>
+  </w:endnote>
+</w:endnotes>
+</file>
+
+<file path=word/footnotes.xml><?xml version="1.0" encoding="utf-8"?>
+<w:footnotes xmlns:wpc="http://schemas.microsoft.com/office/word/2010/wordprocessingCanvas" xmlns:cx="http://schemas.microsoft.com/office/drawing/2014/chartex" xmlns:cx1="http://schemas.microsoft.com/office/drawing/2015/9/8/chartex" xmlns:cx2="http://schemas.microsoft.com/office/drawing/2015/10/21/chartex" xmlns:cx3="http://schemas.microsoft.com/office/drawing/2016/5/9/chartex" xmlns:cx4="http://schemas.microsoft.com/office/drawing/2016/5/10/chartex" xmlns:cx5="http://schemas.microsoft.com/office/drawing/2016/5/11/chartex" xmlns:cx6="http://schemas.microsoft.com/office/drawing/2016/5/12/chartex" xmlns:cx7="http://schemas.microsoft.com/office/drawing/2016/5/13/chartex" xmlns:cx8="http://schemas.microsoft.com/office/drawing/2016/5/14/chartex" xmlns:mc="http://schemas.openxmlformats.org/markup-compatibility/2006" xmlns:aink="http://schemas.microsoft.com/office/drawing/2016/ink" xmlns:am3d="http://schemas.microsoft.com/office/drawing/2017/model3d" xmlns:o="urn:schemas-microsoft-com:office:office" xmlns:r="http://schemas.openxmlformats.org/officeDocument/2006/relationships" xmlns:m="http://schemas.openxmlformats.org/officeDocument/2006/math" xmlns:v="urn:schemas-microsoft-com:vml" xmlns:wp14="http://schemas.microsoft.com/office/word/2010/wordprocessingDrawing" xmlns:wp="http://schemas.openxmlformats.org/drawingml/2006/wordprocessingDrawing" xmlns:w10="urn:schemas-microsoft-com:office:word" xmlns:w="http://schemas.openxmlformats.org/wordprocessingml/2006/main" xmlns:w14="http://schemas.microsoft.com/office/word/2010/wordml" xmlns:w15="http://schemas.microsoft.com/office/word/2012/wordml" xmlns:w16cid="http://schemas.microsoft.com/office/word/2016/wordml/cid" xmlns:w16se="http://schemas.microsoft.com/office/word/2015/wordml/symex" xmlns:wpg="http://schemas.microsoft.com/office/word/2010/wordprocessingGroup" xmlns:wpi="http://schemas.microsoft.com/office/word/2010/wordprocessingInk" xmlns:wne="http://schemas.microsoft.com/office/word/2006/wordml" xmlns:wps="http://schemas.microsoft.com/office/word/2010/wordprocessingShape" mc:Ignorable="w14 w15 w16se w16cid wp14">
+  <w:footnote w:type="separator" w:id="-1">
+    <w:p>
+      <w:pPr>
+        <w:spacing w:after="0" w:line="240" w:lineRule="auto"/>
+      </w:pPr>
+      <w:r>
+        <w:separator/>
+      </w:r>
+    </w:p>
+  </w:footnote>
+  <w:footnote w:type="continuationSeparator" w:id="0">
+    <w:p>
+      <w:pPr>
+        <w:spacing w:after="0" w:line="240" w:lineRule="auto"/>
+      </w:pPr>
+      <w:r>
+        <w:continuationSeparator/>
+      </w:r>
+    </w:p>
+  </w:footnote>
+</w:footnotes>
 </file>
 
 <file path=word/numbering.xml><?xml version="1.0" encoding="utf-8"?>
@@ -1599,6 +1885,50 @@
       <w:color w:val="808080"/>
     </w:rPr>
   </w:style>
+  <w:style w:type="paragraph" w:styleId="Header">
+    <w:name w:val="header"/>
+    <w:basedOn w:val="Normal"/>
+    <w:link w:val="HeaderChar"/>
+    <w:uiPriority w:val="99"/>
+    <w:unhideWhenUsed/>
+    <w:rsid w:val="00DC0E33"/>
+    <w:pPr>
+      <w:tabs>
+        <w:tab w:val="center" w:pos="4680"/>
+        <w:tab w:val="right" w:pos="9360"/>
+      </w:tabs>
+      <w:spacing w:after="0" w:line="240" w:lineRule="auto"/>
+    </w:pPr>
+  </w:style>
+  <w:style w:type="character" w:customStyle="1" w:styleId="HeaderChar">
+    <w:name w:val="Header Char"/>
+    <w:basedOn w:val="DefaultParagraphFont"/>
+    <w:link w:val="Header"/>
+    <w:uiPriority w:val="99"/>
+    <w:rsid w:val="00DC0E33"/>
+  </w:style>
+  <w:style w:type="paragraph" w:styleId="Footer">
+    <w:name w:val="footer"/>
+    <w:basedOn w:val="Normal"/>
+    <w:link w:val="FooterChar"/>
+    <w:uiPriority w:val="99"/>
+    <w:unhideWhenUsed/>
+    <w:rsid w:val="00DC0E33"/>
+    <w:pPr>
+      <w:tabs>
+        <w:tab w:val="center" w:pos="4680"/>
+        <w:tab w:val="right" w:pos="9360"/>
+      </w:tabs>
+      <w:spacing w:after="0" w:line="240" w:lineRule="auto"/>
+    </w:pPr>
+  </w:style>
+  <w:style w:type="character" w:customStyle="1" w:styleId="FooterChar">
+    <w:name w:val="Footer Char"/>
+    <w:basedOn w:val="DefaultParagraphFont"/>
+    <w:link w:val="Footer"/>
+    <w:uiPriority w:val="99"/>
+    <w:rsid w:val="00DC0E33"/>
+  </w:style>
 </w:styles>
 </file>
 
@@ -1895,4 +2225,16 @@
     </a:ext>
   </a:extLst>
 </a:theme>
+</file>
+
+<file path=customXml/item1.xml><?xml version="1.0" encoding="utf-8"?>
+<b:Sources xmlns:b="http://schemas.openxmlformats.org/officeDocument/2006/bibliography" xmlns="http://schemas.openxmlformats.org/officeDocument/2006/bibliography" SelectedStyle="\APASixthEditionOfficeOnline.xsl" StyleName="APA" Version="6"/>
+</file>
+
+<file path=customXml/itemProps1.xml><?xml version="1.0" encoding="utf-8"?>
+<ds:datastoreItem xmlns:ds="http://schemas.openxmlformats.org/officeDocument/2006/customXml" ds:itemID="{8F6BF04A-5EAA-484C-B92A-4F87A9B4F71A}">
+  <ds:schemaRefs>
+    <ds:schemaRef ds:uri="http://schemas.openxmlformats.org/officeDocument/2006/bibliography"/>
+  </ds:schemaRefs>
+</ds:datastoreItem>
 </file>
</xml_diff>